<commit_message>
Updated PowerShell script description
</commit_message>
<xml_diff>
--- a/EDennis.NetCoreTestingUtilities/EDennis.NetCoreTestingUtilities/ExecuteTestSqlPowerShellScript.docx
+++ b/EDennis.NetCoreTestingUtilities/EDennis.NetCoreTestingUtilities/ExecuteTestSqlPowerShellScript.docx
@@ -65,50 +65,70 @@
       <w:r>
         <w:t>s</w:t>
       </w:r>
+      <w:proofErr w:type="spellEnd"/>
+      <w:r>
+        <w:t>, you can store test parameters and expected JSON output in a _</w:t>
+      </w:r>
+      <w:proofErr w:type="spellStart"/>
+      <w:r>
+        <w:t>maintenance.TestJson</w:t>
+      </w:r>
+      <w:proofErr w:type="spellEnd"/>
+      <w:r>
+        <w:t xml:space="preserve"> table.  The expected JSON can be generated in any way; however, one convenient approach is to use SQL Server queries with the FOR JSON clause and to save the entire test record with the </w:t>
+      </w:r>
+      <w:proofErr w:type="spellStart"/>
+      <w:r>
+        <w:t>EDennis</w:t>
+      </w:r>
+      <w:proofErr w:type="spellEnd"/>
+      <w:r>
+        <w:t xml:space="preserve"> _</w:t>
+      </w:r>
+      <w:proofErr w:type="spellStart"/>
+      <w:proofErr w:type="gramStart"/>
+      <w:r>
+        <w:t>maintenance.SaveTestJson</w:t>
+      </w:r>
+      <w:proofErr w:type="spellEnd"/>
+      <w:proofErr w:type="gramEnd"/>
+      <w:r>
+        <w:t xml:space="preserve"> stored procedure.  Using this approach, you can create .SQL files (in your test project) that generate the test parameters and expected JSON.  </w:t>
+      </w:r>
+    </w:p>
+    <w:p>
+      <w:r>
+        <w:t xml:space="preserve">Unfortunately, if you drop and re-create your database, the </w:t>
+      </w:r>
+      <w:proofErr w:type="spellStart"/>
+      <w:r>
+        <w:t>TestJson</w:t>
+      </w:r>
+      <w:proofErr w:type="spellEnd"/>
+      <w:r>
+        <w:t xml:space="preserve"> records will be lost.</w:t>
+      </w:r>
+      <w:r>
+        <w:t xml:space="preserve">  Also, if you are working in a team environment, where other team members create </w:t>
+      </w:r>
+      <w:proofErr w:type="spellStart"/>
+      <w:r>
+        <w:t>TestJson</w:t>
+      </w:r>
+      <w:proofErr w:type="spellEnd"/>
+      <w:r>
+        <w:t xml:space="preserve"> .SQL files, it may be burdensome to find and manually execute these files</w:t>
+      </w:r>
+      <w:r>
+        <w:t xml:space="preserve"> </w:t>
+      </w:r>
+      <w:r>
+        <w:t>on different developer PCs.  To address these issues,</w:t>
+      </w:r>
       <w:bookmarkStart w:id="0" w:name="_GoBack"/>
       <w:bookmarkEnd w:id="0"/>
-      <w:proofErr w:type="spellEnd"/>
-      <w:r>
-        <w:t>, you can store test parameters and expected JSON output in a _</w:t>
-      </w:r>
-      <w:proofErr w:type="spellStart"/>
-      <w:r>
-        <w:t>maintenance.TestJson</w:t>
-      </w:r>
-      <w:proofErr w:type="spellEnd"/>
-      <w:r>
-        <w:t xml:space="preserve"> table.  The expected JSON can be generated in any way; however, one convenient approach is to use SQL Server queries with the FOR JSON clause and to save the entire test record with the </w:t>
-      </w:r>
-      <w:proofErr w:type="spellStart"/>
-      <w:r>
-        <w:t>EDennis</w:t>
-      </w:r>
-      <w:proofErr w:type="spellEnd"/>
-      <w:r>
-        <w:t xml:space="preserve"> _</w:t>
-      </w:r>
-      <w:proofErr w:type="spellStart"/>
-      <w:proofErr w:type="gramStart"/>
-      <w:r>
-        <w:t>maintenance.SaveTestJson</w:t>
-      </w:r>
-      <w:proofErr w:type="spellEnd"/>
-      <w:proofErr w:type="gramEnd"/>
-      <w:r>
-        <w:t xml:space="preserve"> stored procedure.  Using this approach, you can create .SQL files (in your test project) that generate the test parameters and expected JSON.  </w:t>
-      </w:r>
-    </w:p>
-    <w:p>
-      <w:r>
-        <w:t xml:space="preserve">Unfortunately, if you drop and re-create your database, the </w:t>
-      </w:r>
-      <w:proofErr w:type="spellStart"/>
-      <w:r>
-        <w:t>TestJson</w:t>
-      </w:r>
-      <w:proofErr w:type="spellEnd"/>
-      <w:r>
-        <w:t xml:space="preserve"> records will be lost.  I developed a PowerShell script</w:t>
+      <w:r>
+        <w:t xml:space="preserve"> I developed a PowerShell script</w:t>
       </w:r>
       <w:r>
         <w:t>, "ExecuteTestSql.ps1,"</w:t>
@@ -476,7 +496,7 @@
           <w:szCs w:val="18"/>
           <w:shd w:val="clear" w:color="auto" w:fill="000000"/>
         </w:rPr>
-        <w:t>PM&gt; ExecuteTestSql -database "</w:t>
+        <w:t>PM&gt; </w:t>
       </w:r>
       <w:proofErr w:type="spellStart"/>
       <w:r>
@@ -487,7 +507,7 @@
           <w:szCs w:val="18"/>
           <w:shd w:val="clear" w:color="auto" w:fill="000000"/>
         </w:rPr>
-        <w:t>MyDatabase</w:t>
+        <w:t>ExecuteTestSql</w:t>
       </w:r>
       <w:proofErr w:type="spellEnd"/>
       <w:r>
@@ -498,7 +518,7 @@
           <w:szCs w:val="18"/>
           <w:shd w:val="clear" w:color="auto" w:fill="000000"/>
         </w:rPr>
-        <w:t>" -</w:t>
+        <w:t xml:space="preserve"> -database "</w:t>
       </w:r>
       <w:proofErr w:type="spellStart"/>
       <w:r>
@@ -509,7 +529,7 @@
           <w:szCs w:val="18"/>
           <w:shd w:val="clear" w:color="auto" w:fill="000000"/>
         </w:rPr>
-        <w:t>showSuccesses</w:t>
+        <w:t>MyDatabase</w:t>
       </w:r>
       <w:proofErr w:type="spellEnd"/>
       <w:r>
@@ -520,6 +540,28 @@
           <w:szCs w:val="18"/>
           <w:shd w:val="clear" w:color="auto" w:fill="000000"/>
         </w:rPr>
+        <w:t>" -</w:t>
+      </w:r>
+      <w:proofErr w:type="spellStart"/>
+      <w:r>
+        <w:rPr>
+          <w:rFonts w:ascii="Consolas" w:eastAsia="Times New Roman" w:hAnsi="Consolas" w:cs="Calibri"/>
+          <w:color w:val="FFFFFF" w:themeColor="background1"/>
+          <w:sz w:val="18"/>
+          <w:szCs w:val="18"/>
+          <w:shd w:val="clear" w:color="auto" w:fill="000000"/>
+        </w:rPr>
+        <w:t>showSuccesses</w:t>
+      </w:r>
+      <w:proofErr w:type="spellEnd"/>
+      <w:r>
+        <w:rPr>
+          <w:rFonts w:ascii="Consolas" w:eastAsia="Times New Roman" w:hAnsi="Consolas" w:cs="Calibri"/>
+          <w:color w:val="FFFFFF" w:themeColor="background1"/>
+          <w:sz w:val="18"/>
+          <w:szCs w:val="18"/>
+          <w:shd w:val="clear" w:color="auto" w:fill="000000"/>
+        </w:rPr>
         <w:t xml:space="preserve"> $false</w:t>
       </w:r>
     </w:p>
@@ -717,6 +759,7 @@
         </w:rPr>
         <w:t> </w:t>
       </w:r>
+      <w:proofErr w:type="spellStart"/>
       <w:r>
         <w:rPr>
           <w:rFonts w:ascii="Lucida Console" w:eastAsia="Times New Roman" w:hAnsi="Lucida Console" w:cs="Calibri"/>
@@ -726,6 +769,7 @@
         </w:rPr>
         <w:t>ExecuteTestSql</w:t>
       </w:r>
+      <w:proofErr w:type="spellEnd"/>
       <w:r>
         <w:rPr>
           <w:rFonts w:ascii="Lucida Console" w:eastAsia="Times New Roman" w:hAnsi="Lucida Console" w:cs="Calibri"/>
@@ -1052,6 +1096,7 @@
           <w:sz w:val="18"/>
           <w:szCs w:val="18"/>
         </w:rPr>
+        <w:lastRenderedPageBreak/>
         <w:t>    </w:t>
       </w:r>
       <w:r>
@@ -1267,7 +1312,6 @@
           <w:sz w:val="18"/>
           <w:szCs w:val="18"/>
         </w:rPr>
-        <w:lastRenderedPageBreak/>
         <w:t> </w:t>
       </w:r>
     </w:p>
@@ -5135,6 +5179,7 @@
           <w:sz w:val="18"/>
           <w:szCs w:val="18"/>
         </w:rPr>
+        <w:lastRenderedPageBreak/>
         <w:t>                    </w:t>
       </w:r>
       <w:r>
@@ -5341,7 +5386,6 @@
           <w:sz w:val="18"/>
           <w:szCs w:val="18"/>
         </w:rPr>
-        <w:lastRenderedPageBreak/>
         <w:t>                </w:t>
       </w:r>
       <w:r>

</xml_diff>